<commit_message>
update docx file location
</commit_message>
<xml_diff>
--- a/ProjectCoverage.docx
+++ b/ProjectCoverage.docx
@@ -3,57 +3,23 @@
 <w:document xmlns:wpc="http://schemas.microsoft.com/office/word/2010/wordprocessingCanvas" xmlns:cx="http://schemas.microsoft.com/office/drawing/2014/chartex" xmlns:cx1="http://schemas.microsoft.com/office/drawing/2015/9/8/chartex" xmlns:cx2="http://schemas.microsoft.com/office/drawing/2015/10/21/chartex" xmlns:cx3="http://schemas.microsoft.com/office/drawing/2016/5/9/chartex" xmlns:cx4="http://schemas.microsoft.com/office/drawing/2016/5/10/chartex" xmlns:cx5="http://schemas.microsoft.com/office/drawing/2016/5/11/chartex" xmlns:cx6="http://schemas.microsoft.com/office/drawing/2016/5/12/chartex" xmlns:cx7="http://schemas.microsoft.com/office/drawing/2016/5/13/chartex" xmlns:cx8="http://schemas.microsoft.com/office/drawing/2016/5/14/chartex" xmlns:mc="http://schemas.openxmlformats.org/markup-compatibility/2006" xmlns:aink="http://schemas.microsoft.com/office/drawing/2016/ink" xmlns:am3d="http://schemas.microsoft.com/office/drawing/2017/model3d" xmlns:o="urn:schemas-microsoft-com:office:office" xmlns:oel="http://schemas.microsoft.com/office/2019/extlst" xmlns:r="http://schemas.openxmlformats.org/officeDocument/2006/relationships" xmlns:m="http://schemas.openxmlformats.org/officeDocument/2006/math" xmlns:v="urn:schemas-microsoft-com:vml" xmlns:wp14="http://schemas.microsoft.com/office/word/2010/wordprocessingDrawing" xmlns:wp="http://schemas.openxmlformats.org/drawingml/2006/wordprocessingDrawing" xmlns:w10="urn:schemas-microsoft-com:office:word" xmlns:w="http://schemas.openxmlformats.org/wordprocessingml/2006/main" xmlns:w14="http://schemas.microsoft.com/office/word/2010/wordml" xmlns:w15="http://schemas.microsoft.com/office/word/2012/wordml" xmlns:w16cex="http://schemas.microsoft.com/office/word/2018/wordml/cex" xmlns:w16cid="http://schemas.microsoft.com/office/word/2016/wordml/cid" xmlns:w16="http://schemas.microsoft.com/office/word/2018/wordml" xmlns:w16du="http://schemas.microsoft.com/office/word/2023/wordml/word16du" xmlns:w16sdtdh="http://schemas.microsoft.com/office/word/2020/wordml/sdtdatahash" xmlns:w16se="http://schemas.microsoft.com/office/word/2015/wordml/symex" xmlns:wpg="http://schemas.microsoft.com/office/word/2010/wordprocessingGroup" xmlns:wpi="http://schemas.microsoft.com/office/word/2010/wordprocessingInk" xmlns:wne="http://schemas.microsoft.com/office/word/2006/wordml" xmlns:wps="http://schemas.microsoft.com/office/word/2010/wordprocessingShape" mc:Ignorable="w14 w15 w16se w16cid w16 w16cex w16sdtdh w16du wp14">
   <w:body>
     <w:p>
+      <w:pPr>
+        <w:jc w:val="center"/>
+        <w:rPr>
+          <w:b/>
+          <w:bCs/>
+          <w:u w:val="single"/>
+        </w:rPr>
+      </w:pPr>
       <w:r>
-        <w:t>Tasks</w:t>
+        <w:rPr>
+          <w:b/>
+          <w:bCs/>
+          <w:u w:val="single"/>
+        </w:rPr>
+        <w:t>Project’s Requirements - Coverage</w:t>
       </w:r>
     </w:p>
-    <w:p>
-      <w:r>
-        <w:t>I</w:t>
-      </w:r>
-      <w:r>
-        <w:t>nfra</w:t>
-      </w:r>
-      <w:r>
-        <w:t>structure</w:t>
-      </w:r>
-    </w:p>
-    <w:p>
-      <w:r>
-        <w:t>N</w:t>
-      </w:r>
-      <w:r>
-        <w:t>etwork</w:t>
-      </w:r>
-    </w:p>
-    <w:p>
-      <w:r>
-        <w:t>Security</w:t>
-      </w:r>
-    </w:p>
-    <w:p>
-      <w:r>
-        <w:t>U</w:t>
-      </w:r>
-      <w:r>
-        <w:t>sers</w:t>
-      </w:r>
-    </w:p>
-    <w:p>
-      <w:r>
-        <w:t>Resource</w:t>
-      </w:r>
-    </w:p>
-    <w:p>
-      <w:r>
-        <w:t>T</w:t>
-      </w:r>
-      <w:r>
-        <w:t>o do</w:t>
-      </w:r>
-    </w:p>
-    <w:p/>
-    <w:p/>
     <w:p/>
     <w:tbl>
       <w:tblPr>
@@ -64,11 +30,11 @@
       <w:tblGrid>
         <w:gridCol w:w="416"/>
         <w:gridCol w:w="452"/>
-        <w:gridCol w:w="4639"/>
+        <w:gridCol w:w="4634"/>
         <w:gridCol w:w="1028"/>
-        <w:gridCol w:w="2842"/>
-        <w:gridCol w:w="1081"/>
-        <w:gridCol w:w="707"/>
+        <w:gridCol w:w="2838"/>
+        <w:gridCol w:w="1080"/>
+        <w:gridCol w:w="717"/>
       </w:tblGrid>
       <w:tr>
         <w:tc>
@@ -172,14 +138,7 @@
                 <w:b/>
                 <w:bCs/>
               </w:rPr>
-              <w:t xml:space="preserve"> </w:t>
-            </w:r>
-            <w:r>
-              <w:rPr>
-                <w:b/>
-                <w:bCs/>
-              </w:rPr>
-              <w:t>Physical &amp; virtual environments</w:t>
+              <w:t xml:space="preserve"> Physical &amp; virtual environments</w:t>
             </w:r>
           </w:p>
         </w:tc>
@@ -304,7 +263,11 @@
           <w:tcPr>
             <w:tcW w:w="1081" w:type="dxa"/>
           </w:tcPr>
-          <w:p/>
+          <w:p>
+            <w:r>
+              <w:t>V</w:t>
+            </w:r>
+          </w:p>
         </w:tc>
         <w:tc>
           <w:tcPr>
@@ -371,7 +334,11 @@
           <w:tcPr>
             <w:tcW w:w="1081" w:type="dxa"/>
           </w:tcPr>
-          <w:p/>
+          <w:p>
+            <w:r>
+              <w:t>V</w:t>
+            </w:r>
+          </w:p>
         </w:tc>
         <w:tc>
           <w:tcPr>
@@ -442,13 +409,21 @@
           <w:tcPr>
             <w:tcW w:w="2842" w:type="dxa"/>
           </w:tcPr>
-          <w:p/>
+          <w:p>
+            <w:r>
+              <w:t>Manually</w:t>
+            </w:r>
+          </w:p>
         </w:tc>
         <w:tc>
           <w:tcPr>
             <w:tcW w:w="1081" w:type="dxa"/>
           </w:tcPr>
-          <w:p/>
+          <w:p>
+            <w:r>
+              <w:t>-</w:t>
+            </w:r>
+          </w:p>
         </w:tc>
         <w:tc>
           <w:tcPr>
@@ -508,7 +483,7 @@
                 <w:b/>
                 <w:bCs/>
               </w:rPr>
-              <w:t>Indiana</w:t>
+              <w:t>US</w:t>
             </w:r>
             <w:r>
               <w:t> &amp; </w:t>
@@ -518,7 +493,7 @@
                 <w:b/>
                 <w:bCs/>
               </w:rPr>
-              <w:t>Israel</w:t>
+              <w:t>EU</w:t>
             </w:r>
             <w:r>
               <w:t> assets.</w:t>
@@ -544,13 +519,32 @@
           <w:tcPr>
             <w:tcW w:w="2842" w:type="dxa"/>
           </w:tcPr>
-          <w:p/>
+          <w:p>
+            <w:r>
+              <w:t>Policy</w:t>
+            </w:r>
+            <w:r>
+              <w:t xml:space="preserve"> – Private Subnet Access for each OU</w:t>
+            </w:r>
+          </w:p>
+          <w:p>
+            <w:r>
+              <w:t>&gt;&gt; N</w:t>
+            </w:r>
+            <w:r>
+              <w:t>ACL</w:t>
+            </w:r>
+          </w:p>
         </w:tc>
         <w:tc>
           <w:tcPr>
             <w:tcW w:w="1081" w:type="dxa"/>
           </w:tcPr>
-          <w:p/>
+          <w:p>
+            <w:r>
+              <w:t>Open</w:t>
+            </w:r>
+          </w:p>
         </w:tc>
         <w:tc>
           <w:tcPr>
@@ -610,7 +604,11 @@
           <w:tcPr>
             <w:tcW w:w="1081" w:type="dxa"/>
           </w:tcPr>
-          <w:p/>
+          <w:p>
+            <w:r>
+              <w:t>V</w:t>
+            </w:r>
+          </w:p>
         </w:tc>
         <w:tc>
           <w:tcPr>
@@ -756,13 +754,21 @@
           <w:tcPr>
             <w:tcW w:w="2842" w:type="dxa"/>
           </w:tcPr>
-          <w:p/>
+          <w:p>
+            <w:r>
+              <w:t>Coded.</w:t>
+            </w:r>
+          </w:p>
         </w:tc>
         <w:tc>
           <w:tcPr>
             <w:tcW w:w="1081" w:type="dxa"/>
           </w:tcPr>
-          <w:p/>
+          <w:p>
+            <w:r>
+              <w:t>V</w:t>
+            </w:r>
+          </w:p>
         </w:tc>
         <w:tc>
           <w:tcPr>
@@ -819,13 +825,21 @@
           <w:tcPr>
             <w:tcW w:w="2842" w:type="dxa"/>
           </w:tcPr>
-          <w:p/>
+          <w:p>
+            <w:r>
+              <w:t>Coded.</w:t>
+            </w:r>
+          </w:p>
         </w:tc>
         <w:tc>
           <w:tcPr>
             <w:tcW w:w="1081" w:type="dxa"/>
           </w:tcPr>
-          <w:p/>
+          <w:p>
+            <w:r>
+              <w:t>V</w:t>
+            </w:r>
+          </w:p>
         </w:tc>
         <w:tc>
           <w:tcPr>
@@ -887,12 +901,34 @@
             <w:tcW w:w="2842" w:type="dxa"/>
           </w:tcPr>
           <w:p/>
+          <w:p/>
+          <w:p>
+            <w:r>
+              <w:t>-&gt;&gt;</w:t>
+            </w:r>
+          </w:p>
+          <w:p>
+            <w:r>
+              <w:t>Security Policy for each OU</w:t>
+            </w:r>
+          </w:p>
         </w:tc>
         <w:tc>
           <w:tcPr>
             <w:tcW w:w="1081" w:type="dxa"/>
           </w:tcPr>
-          <w:p/>
+          <w:p>
+            <w:r>
+              <w:t>V</w:t>
+            </w:r>
+          </w:p>
+          <w:p/>
+          <w:p/>
+          <w:p>
+            <w:r>
+              <w:t>Open</w:t>
+            </w:r>
+          </w:p>
         </w:tc>
         <w:tc>
           <w:tcPr>
@@ -975,13 +1011,21 @@
           <w:tcPr>
             <w:tcW w:w="2842" w:type="dxa"/>
           </w:tcPr>
-          <w:p/>
+          <w:p>
+            <w:r>
+              <w:t>Security Policy for each OU</w:t>
+            </w:r>
+          </w:p>
         </w:tc>
         <w:tc>
           <w:tcPr>
             <w:tcW w:w="1081" w:type="dxa"/>
           </w:tcPr>
-          <w:p/>
+          <w:p>
+            <w:r>
+              <w:t>Open</w:t>
+            </w:r>
+          </w:p>
         </w:tc>
         <w:tc>
           <w:tcPr>
@@ -1080,13 +1124,21 @@
           <w:tcPr>
             <w:tcW w:w="2842" w:type="dxa"/>
           </w:tcPr>
-          <w:p/>
+          <w:p>
+            <w:r>
+              <w:t>Security Policy for each OU</w:t>
+            </w:r>
+          </w:p>
         </w:tc>
         <w:tc>
           <w:tcPr>
             <w:tcW w:w="1081" w:type="dxa"/>
           </w:tcPr>
-          <w:p/>
+          <w:p>
+            <w:r>
+              <w:t>Open</w:t>
+            </w:r>
+          </w:p>
         </w:tc>
         <w:tc>
           <w:tcPr>
@@ -1218,7 +1270,28 @@
                 <w:b/>
                 <w:bCs/>
               </w:rPr>
-              <w:t>Azure AD</w:t>
+              <w:t>Entra</w:t>
+            </w:r>
+            <w:r>
+              <w:rPr>
+                <w:b/>
+                <w:bCs/>
+              </w:rPr>
+              <w:t xml:space="preserve"> </w:t>
+            </w:r>
+            <w:r>
+              <w:rPr>
+                <w:b/>
+                <w:bCs/>
+              </w:rPr>
+              <w:t>I</w:t>
+            </w:r>
+            <w:r>
+              <w:rPr>
+                <w:b/>
+                <w:bCs/>
+              </w:rPr>
+              <w:t>D</w:t>
             </w:r>
             <w:r>
               <w:rPr>
@@ -1249,7 +1322,11 @@
           <w:tcPr>
             <w:tcW w:w="1081" w:type="dxa"/>
           </w:tcPr>
-          <w:p/>
+          <w:p>
+            <w:r>
+              <w:t>V</w:t>
+            </w:r>
+          </w:p>
         </w:tc>
         <w:tc>
           <w:tcPr>
@@ -1265,7 +1342,6 @@
           </w:tcPr>
           <w:p>
             <w:r>
-              <w:lastRenderedPageBreak/>
               <w:t>C</w:t>
             </w:r>
           </w:p>
@@ -1353,12 +1429,28 @@
             <w:tcW w:w="2842" w:type="dxa"/>
           </w:tcPr>
           <w:p/>
+          <w:p/>
+          <w:p>
+            <w:r>
+              <w:t>MFA not completed</w:t>
+            </w:r>
+          </w:p>
         </w:tc>
         <w:tc>
           <w:tcPr>
             <w:tcW w:w="1081" w:type="dxa"/>
           </w:tcPr>
-          <w:p/>
+          <w:p>
+            <w:r>
+              <w:t>V</w:t>
+            </w:r>
+          </w:p>
+          <w:p/>
+          <w:p>
+            <w:r>
+              <w:t>Open</w:t>
+            </w:r>
+          </w:p>
         </w:tc>
         <w:tc>
           <w:tcPr>
@@ -1435,13 +1527,21 @@
           <w:tcPr>
             <w:tcW w:w="2842" w:type="dxa"/>
           </w:tcPr>
-          <w:p/>
+          <w:p>
+            <w:r>
+              <w:t>Security Group</w:t>
+            </w:r>
+          </w:p>
         </w:tc>
         <w:tc>
           <w:tcPr>
             <w:tcW w:w="1081" w:type="dxa"/>
           </w:tcPr>
-          <w:p/>
+          <w:p>
+            <w:r>
+              <w:t>Open</w:t>
+            </w:r>
+          </w:p>
         </w:tc>
         <w:tc>
           <w:tcPr>
@@ -1502,13 +1602,21 @@
           <w:tcPr>
             <w:tcW w:w="2842" w:type="dxa"/>
           </w:tcPr>
-          <w:p/>
+          <w:p>
+            <w:r>
+              <w:t>Security Group (Not required)</w:t>
+            </w:r>
+          </w:p>
         </w:tc>
         <w:tc>
           <w:tcPr>
             <w:tcW w:w="1081" w:type="dxa"/>
           </w:tcPr>
-          <w:p/>
+          <w:p>
+            <w:r>
+              <w:t>Open</w:t>
+            </w:r>
+          </w:p>
         </w:tc>
         <w:tc>
           <w:tcPr>
@@ -1544,7 +1652,11 @@
           </w:tcPr>
           <w:p>
             <w:r>
-              <w:t>For cost savings, at the end of the date, automatically terminate all the unused instances or services</w:t>
+              <w:t xml:space="preserve">For cost savings, at the end of the date, </w:t>
+            </w:r>
+            <w:r>
+              <w:lastRenderedPageBreak/>
+              <w:t>automatically terminate all the unused instances or services</w:t>
             </w:r>
             <w:r>
               <w:t>.</w:t>
@@ -1557,6 +1669,7 @@
           </w:tcPr>
           <w:p>
             <w:r>
+              <w:lastRenderedPageBreak/>
               <w:t>Infrast.</w:t>
             </w:r>
           </w:p>
@@ -1571,7 +1684,11 @@
           <w:tcPr>
             <w:tcW w:w="1081" w:type="dxa"/>
           </w:tcPr>
-          <w:p/>
+          <w:p>
+            <w:r>
+              <w:t>V</w:t>
+            </w:r>
+          </w:p>
         </w:tc>
         <w:tc>
           <w:tcPr>
@@ -1654,14 +1771,7 @@
                 <w:b/>
                 <w:bCs/>
               </w:rPr>
-              <w:t xml:space="preserve"> </w:t>
-            </w:r>
-            <w:r>
-              <w:rPr>
-                <w:b/>
-                <w:bCs/>
-              </w:rPr>
-              <w:t>Network architecture demands</w:t>
+              <w:t xml:space="preserve"> Network architecture demands</w:t>
             </w:r>
           </w:p>
         </w:tc>
@@ -1693,7 +1803,13 @@
           </w:tcPr>
           <w:p>
             <w:r>
-              <w:t>Lovely site in Israel needs to be connected securely to </w:t>
+              <w:t xml:space="preserve">Lovely site in </w:t>
+            </w:r>
+            <w:r>
+              <w:t>EU</w:t>
+            </w:r>
+            <w:r>
+              <w:t xml:space="preserve"> needs to be connected securely to </w:t>
             </w:r>
             <w:r>
               <w:rPr>
@@ -1744,13 +1860,24 @@
           <w:tcPr>
             <w:tcW w:w="2842" w:type="dxa"/>
           </w:tcPr>
-          <w:p/>
+          <w:p>
+            <w:r>
+              <w:t>Irrelevant to Fargate solution</w:t>
+            </w:r>
+            <w:r>
+              <w:t>.</w:t>
+            </w:r>
+          </w:p>
         </w:tc>
         <w:tc>
           <w:tcPr>
             <w:tcW w:w="1081" w:type="dxa"/>
           </w:tcPr>
-          <w:p/>
+          <w:p>
+            <w:r>
+              <w:t>V</w:t>
+            </w:r>
+          </w:p>
         </w:tc>
         <w:tc>
           <w:tcPr>
@@ -1833,7 +1960,11 @@
           <w:tcPr>
             <w:tcW w:w="1081" w:type="dxa"/>
           </w:tcPr>
-          <w:p/>
+          <w:p>
+            <w:r>
+              <w:t>V</w:t>
+            </w:r>
+          </w:p>
         </w:tc>
         <w:tc>
           <w:tcPr>
@@ -1895,13 +2026,21 @@
           <w:tcPr>
             <w:tcW w:w="2842" w:type="dxa"/>
           </w:tcPr>
-          <w:p/>
+          <w:p>
+            <w:r>
+              <w:t>Policy required</w:t>
+            </w:r>
+          </w:p>
         </w:tc>
         <w:tc>
           <w:tcPr>
             <w:tcW w:w="1081" w:type="dxa"/>
           </w:tcPr>
-          <w:p/>
+          <w:p>
+            <w:r>
+              <w:t>Open</w:t>
+            </w:r>
+          </w:p>
         </w:tc>
         <w:tc>
           <w:tcPr>
@@ -1984,7 +2123,11 @@
           <w:tcPr>
             <w:tcW w:w="1081" w:type="dxa"/>
           </w:tcPr>
-          <w:p/>
+          <w:p>
+            <w:r>
+              <w:t>V</w:t>
+            </w:r>
+          </w:p>
         </w:tc>
         <w:tc>
           <w:tcPr>
@@ -2064,7 +2207,11 @@
           <w:tcPr>
             <w:tcW w:w="1081" w:type="dxa"/>
           </w:tcPr>
-          <w:p/>
+          <w:p>
+            <w:r>
+              <w:t>V</w:t>
+            </w:r>
+          </w:p>
         </w:tc>
         <w:tc>
           <w:tcPr>
@@ -2147,7 +2294,11 @@
           <w:tcPr>
             <w:tcW w:w="1081" w:type="dxa"/>
           </w:tcPr>
-          <w:p/>
+          <w:p>
+            <w:r>
+              <w:t>V</w:t>
+            </w:r>
+          </w:p>
         </w:tc>
         <w:tc>
           <w:tcPr>
@@ -2224,13 +2375,21 @@
           <w:tcPr>
             <w:tcW w:w="2842" w:type="dxa"/>
           </w:tcPr>
-          <w:p/>
+          <w:p>
+            <w:r>
+              <w:t>Policy</w:t>
+            </w:r>
+          </w:p>
         </w:tc>
         <w:tc>
           <w:tcPr>
             <w:tcW w:w="1081" w:type="dxa"/>
           </w:tcPr>
-          <w:p/>
+          <w:p>
+            <w:r>
+              <w:t>Open</w:t>
+            </w:r>
+          </w:p>
         </w:tc>
         <w:tc>
           <w:tcPr>
@@ -2367,19 +2526,42 @@
           <w:tcPr>
             <w:tcW w:w="2842" w:type="dxa"/>
           </w:tcPr>
-          <w:p/>
+          <w:p>
+            <w:r>
+              <w:t>Add</w:t>
+            </w:r>
+            <w:r>
+              <w:t xml:space="preserve"> NAT on EU</w:t>
+            </w:r>
+          </w:p>
+          <w:p>
+            <w:r>
+              <w:t>Add NAT</w:t>
+            </w:r>
+            <w:r>
+              <w:t xml:space="preserve"> to US AZ 1b</w:t>
+            </w:r>
+          </w:p>
         </w:tc>
         <w:tc>
           <w:tcPr>
             <w:tcW w:w="1081" w:type="dxa"/>
           </w:tcPr>
-          <w:p/>
+          <w:p>
+            <w:r>
+              <w:t>Open</w:t>
+            </w:r>
+          </w:p>
         </w:tc>
         <w:tc>
           <w:tcPr>
             <w:tcW w:w="707" w:type="dxa"/>
           </w:tcPr>
-          <w:p/>
+          <w:p>
+            <w:r>
+              <w:t>Ron</w:t>
+            </w:r>
+          </w:p>
         </w:tc>
       </w:tr>
       <w:tr>
@@ -2430,13 +2612,21 @@
           <w:tcPr>
             <w:tcW w:w="2842" w:type="dxa"/>
           </w:tcPr>
-          <w:p/>
+          <w:p>
+            <w:r>
+              <w:t>After NAT addition and configuration</w:t>
+            </w:r>
+          </w:p>
         </w:tc>
         <w:tc>
           <w:tcPr>
             <w:tcW w:w="1081" w:type="dxa"/>
           </w:tcPr>
-          <w:p/>
+          <w:p>
+            <w:r>
+              <w:t>Open</w:t>
+            </w:r>
+          </w:p>
         </w:tc>
         <w:tc>
           <w:tcPr>
@@ -2498,13 +2688,21 @@
           <w:tcPr>
             <w:tcW w:w="2842" w:type="dxa"/>
           </w:tcPr>
-          <w:p/>
+          <w:p>
+            <w:r>
+              <w:t>Route53</w:t>
+            </w:r>
+          </w:p>
         </w:tc>
         <w:tc>
           <w:tcPr>
             <w:tcW w:w="1081" w:type="dxa"/>
           </w:tcPr>
-          <w:p/>
+          <w:p>
+            <w:r>
+              <w:t>V</w:t>
+            </w:r>
+          </w:p>
         </w:tc>
         <w:tc>
           <w:tcPr>
@@ -2629,11 +2827,298 @@
               <w:t>OU</w:t>
             </w:r>
             <w:r>
-              <w:t xml:space="preserve"> has only </w:t>
+              <w:t> has only access to its own folder based on Entra-ID account</w:t>
+            </w:r>
+            <w:r>
+              <w:t>.</w:t>
+            </w:r>
+          </w:p>
+        </w:tc>
+        <w:tc>
+          <w:tcPr>
+            <w:tcW w:w="1028" w:type="dxa"/>
+          </w:tcPr>
+          <w:p>
+            <w:r>
+              <w:t>Users</w:t>
+            </w:r>
+          </w:p>
+          <w:p>
+            <w:r>
+              <w:t>Resourc</w:t>
+            </w:r>
+          </w:p>
+        </w:tc>
+        <w:tc>
+          <w:tcPr>
+            <w:tcW w:w="2842" w:type="dxa"/>
+          </w:tcPr>
+          <w:p/>
+        </w:tc>
+        <w:tc>
+          <w:tcPr>
+            <w:tcW w:w="1081" w:type="dxa"/>
+          </w:tcPr>
+          <w:p>
+            <w:r>
+              <w:t>Open</w:t>
+            </w:r>
+          </w:p>
+        </w:tc>
+        <w:tc>
+          <w:tcPr>
+            <w:tcW w:w="707" w:type="dxa"/>
+          </w:tcPr>
+          <w:p/>
+        </w:tc>
+      </w:tr>
+      <w:tr>
+        <w:tc>
+          <w:tcPr>
+            <w:tcW w:w="416" w:type="dxa"/>
+          </w:tcPr>
+          <w:p>
+            <w:r>
+              <w:t>E</w:t>
+            </w:r>
+          </w:p>
+        </w:tc>
+        <w:tc>
+          <w:tcPr>
+            <w:tcW w:w="452" w:type="dxa"/>
+          </w:tcPr>
+          <w:p>
+            <w:r>
+              <w:t>2</w:t>
+            </w:r>
+          </w:p>
+        </w:tc>
+        <w:tc>
+          <w:tcPr>
+            <w:tcW w:w="4639" w:type="dxa"/>
+          </w:tcPr>
+          <w:p>
+            <w:r>
+              <w:t>All the files must be encrypted with dedicated symmetric key managed by you</w:t>
+            </w:r>
+            <w:r>
+              <w:t>.</w:t>
+            </w:r>
+          </w:p>
+        </w:tc>
+        <w:tc>
+          <w:tcPr>
+            <w:tcW w:w="1028" w:type="dxa"/>
+          </w:tcPr>
+          <w:p>
+            <w:r>
+              <w:t>Resourc</w:t>
+            </w:r>
+          </w:p>
+        </w:tc>
+        <w:tc>
+          <w:tcPr>
+            <w:tcW w:w="2842" w:type="dxa"/>
+          </w:tcPr>
+          <w:p>
+            <w:r>
+              <w:t xml:space="preserve">Check if </w:t>
+            </w:r>
+            <w:r>
+              <w:t>set</w:t>
+            </w:r>
+          </w:p>
+        </w:tc>
+        <w:tc>
+          <w:tcPr>
+            <w:tcW w:w="1081" w:type="dxa"/>
+          </w:tcPr>
+          <w:p>
+            <w:r>
+              <w:t>Open</w:t>
+            </w:r>
+          </w:p>
+        </w:tc>
+        <w:tc>
+          <w:tcPr>
+            <w:tcW w:w="707" w:type="dxa"/>
+          </w:tcPr>
+          <w:p/>
+        </w:tc>
+      </w:tr>
+      <w:tr>
+        <w:tc>
+          <w:tcPr>
+            <w:tcW w:w="416" w:type="dxa"/>
+          </w:tcPr>
+          <w:p>
+            <w:r>
+              <w:t>E</w:t>
+            </w:r>
+          </w:p>
+        </w:tc>
+        <w:tc>
+          <w:tcPr>
+            <w:tcW w:w="452" w:type="dxa"/>
+          </w:tcPr>
+          <w:p>
+            <w:r>
+              <w:t>3</w:t>
+            </w:r>
+          </w:p>
+        </w:tc>
+        <w:tc>
+          <w:tcPr>
+            <w:tcW w:w="4639" w:type="dxa"/>
+          </w:tcPr>
+          <w:p>
+            <w:r>
+              <w:t>The storage must have redundancy with 3 copy’s highly available and durable solution that preserves how users currently access the files</w:t>
+            </w:r>
+            <w:r>
+              <w:t>.</w:t>
+            </w:r>
+          </w:p>
+        </w:tc>
+        <w:tc>
+          <w:tcPr>
+            <w:tcW w:w="1028" w:type="dxa"/>
+          </w:tcPr>
+          <w:p>
+            <w:r>
+              <w:t>Re</w:t>
+            </w:r>
+            <w:r>
+              <w:t>sourc</w:t>
+            </w:r>
+          </w:p>
+        </w:tc>
+        <w:tc>
+          <w:tcPr>
+            <w:tcW w:w="2842" w:type="dxa"/>
+          </w:tcPr>
+          <w:p>
+            <w:r>
+              <w:t>Not implemented</w:t>
+            </w:r>
+          </w:p>
+        </w:tc>
+        <w:tc>
+          <w:tcPr>
+            <w:tcW w:w="1081" w:type="dxa"/>
+          </w:tcPr>
+          <w:p/>
+        </w:tc>
+        <w:tc>
+          <w:tcPr>
+            <w:tcW w:w="707" w:type="dxa"/>
+          </w:tcPr>
+          <w:p/>
+        </w:tc>
+      </w:tr>
+      <w:tr>
+        <w:tc>
+          <w:tcPr>
+            <w:tcW w:w="416" w:type="dxa"/>
+          </w:tcPr>
+          <w:p>
+            <w:r>
+              <w:t>E</w:t>
+            </w:r>
+          </w:p>
+        </w:tc>
+        <w:tc>
+          <w:tcPr>
+            <w:tcW w:w="452" w:type="dxa"/>
+          </w:tcPr>
+          <w:p>
+            <w:r>
+              <w:t>4</w:t>
+            </w:r>
+          </w:p>
+        </w:tc>
+        <w:tc>
+          <w:tcPr>
+            <w:tcW w:w="4639" w:type="dxa"/>
+          </w:tcPr>
+          <w:p>
+            <w:r>
+              <w:t>For disaster recovery the CISO instruct to create another copy of the current bucket with minimal costs</w:t>
+            </w:r>
+            <w:r>
+              <w:t>.</w:t>
+            </w:r>
+          </w:p>
+        </w:tc>
+        <w:tc>
+          <w:tcPr>
+            <w:tcW w:w="1028" w:type="dxa"/>
+          </w:tcPr>
+          <w:p>
+            <w:r>
+              <w:t>Resourc</w:t>
+            </w:r>
+          </w:p>
+        </w:tc>
+        <w:tc>
+          <w:tcPr>
+            <w:tcW w:w="2842" w:type="dxa"/>
+          </w:tcPr>
+          <w:p>
+            <w:r>
+              <w:t>Glacier</w:t>
+            </w:r>
+          </w:p>
+        </w:tc>
+        <w:tc>
+          <w:tcPr>
+            <w:tcW w:w="1081" w:type="dxa"/>
+          </w:tcPr>
+          <w:p>
+            <w:r>
+              <w:t>Open</w:t>
+            </w:r>
+          </w:p>
+        </w:tc>
+        <w:tc>
+          <w:tcPr>
+            <w:tcW w:w="707" w:type="dxa"/>
+          </w:tcPr>
+          <w:p/>
+        </w:tc>
+      </w:tr>
+      <w:tr>
+        <w:tc>
+          <w:tcPr>
+            <w:tcW w:w="416" w:type="dxa"/>
+          </w:tcPr>
+          <w:p>
+            <w:r>
+              <w:t>E</w:t>
+            </w:r>
+          </w:p>
+        </w:tc>
+        <w:tc>
+          <w:tcPr>
+            <w:tcW w:w="452" w:type="dxa"/>
+          </w:tcPr>
+          <w:p>
+            <w:r>
+              <w:t>5</w:t>
+            </w:r>
+          </w:p>
+        </w:tc>
+        <w:tc>
+          <w:tcPr>
+            <w:tcW w:w="4639" w:type="dxa"/>
+          </w:tcPr>
+          <w:p>
+            <w:r>
+              <w:t xml:space="preserve">All the files must have a dedicated policy for </w:t>
             </w:r>
             <w:r>
               <w:lastRenderedPageBreak/>
-              <w:t>access to its own folder based on Entra-ID account</w:t>
+              <w:t>10 days safe before they are deleted – the current challenge isn’t supported by AWS with replication features, you can create a granular bucket to enable this feature</w:t>
             </w:r>
             <w:r>
               <w:t>.</w:t>
@@ -2644,12 +3129,6 @@
           <w:tcPr>
             <w:tcW w:w="1028" w:type="dxa"/>
           </w:tcPr>
-          <w:p>
-            <w:r>
-              <w:lastRenderedPageBreak/>
-              <w:t>Users</w:t>
-            </w:r>
-          </w:p>
           <w:p>
             <w:r>
               <w:lastRenderedPageBreak/>
@@ -2667,7 +3146,11 @@
           <w:tcPr>
             <w:tcW w:w="1081" w:type="dxa"/>
           </w:tcPr>
-          <w:p/>
+          <w:p>
+            <w:r>
+              <w:t>Open</w:t>
+            </w:r>
+          </w:p>
         </w:tc>
         <w:tc>
           <w:tcPr>
@@ -2693,7 +3176,7 @@
           </w:tcPr>
           <w:p>
             <w:r>
-              <w:t>2</w:t>
+              <w:t>6</w:t>
             </w:r>
           </w:p>
         </w:tc>
@@ -2703,7 +3186,7 @@
           </w:tcPr>
           <w:p>
             <w:r>
-              <w:t>All the files must be encrypted with dedicated symmetric key managed by you</w:t>
+              <w:t>All the files can be restored to their previous state at any time</w:t>
             </w:r>
             <w:r>
               <w:t>.</w:t>
@@ -2724,13 +3207,21 @@
           <w:tcPr>
             <w:tcW w:w="2842" w:type="dxa"/>
           </w:tcPr>
-          <w:p/>
+          <w:p>
+            <w:r>
+              <w:t>Versioning</w:t>
+            </w:r>
+          </w:p>
         </w:tc>
         <w:tc>
           <w:tcPr>
             <w:tcW w:w="1081" w:type="dxa"/>
           </w:tcPr>
-          <w:p/>
+          <w:p>
+            <w:r>
+              <w:t>Check</w:t>
+            </w:r>
+          </w:p>
         </w:tc>
         <w:tc>
           <w:tcPr>
@@ -2756,7 +3247,7 @@
           </w:tcPr>
           <w:p>
             <w:r>
-              <w:t>3</w:t>
+              <w:t>7</w:t>
             </w:r>
           </w:p>
         </w:tc>
@@ -2766,7 +3257,14 @@
           </w:tcPr>
           <w:p>
             <w:r>
-              <w:t>The storage must have redundancy with 3 copy’s highly available and durable solution that preserves how users currently access the files</w:t>
+              <w:t xml:space="preserve">The current bucket needs to be shared and automatically replicated for multiple regions, including the USA &amp; Europe regions, while each side adds a file its automate the replica to other regions – </w:t>
+            </w:r>
+            <w:r>
+              <w:rPr>
+                <w:b/>
+                <w:bCs/>
+              </w:rPr>
+              <w:t>challenged</w:t>
             </w:r>
             <w:r>
               <w:t>.</w:t>
@@ -2779,10 +3277,12 @@
           </w:tcPr>
           <w:p>
             <w:r>
-              <w:t>Re</w:t>
-            </w:r>
-            <w:r>
-              <w:t>sourc</w:t>
+              <w:t>Resourc</w:t>
+            </w:r>
+          </w:p>
+          <w:p>
+            <w:r>
+              <w:t>Network</w:t>
             </w:r>
           </w:p>
         </w:tc>
@@ -2796,7 +3296,14 @@
           <w:tcPr>
             <w:tcW w:w="1081" w:type="dxa"/>
           </w:tcPr>
-          <w:p/>
+          <w:p>
+            <w:r>
+              <w:t>--</w:t>
+            </w:r>
+            <w:r>
+              <w:t>-</w:t>
+            </w:r>
+          </w:p>
         </w:tc>
         <w:tc>
           <w:tcPr>
@@ -2822,7 +3329,7 @@
           </w:tcPr>
           <w:p>
             <w:r>
-              <w:t>4</w:t>
+              <w:t>8</w:t>
             </w:r>
           </w:p>
         </w:tc>
@@ -2832,7 +3339,7 @@
           </w:tcPr>
           <w:p>
             <w:r>
-              <w:t>For disaster recovery the CISO instruct to create another copy of the current bucket with minimal costs</w:t>
+              <w:t>EC2 instance from the IT private subnet account must have a dedicated permissions for managing the bucket with minimal costs</w:t>
             </w:r>
             <w:r>
               <w:t>.</w:t>
@@ -2843,282 +3350,37 @@
           <w:tcPr>
             <w:tcW w:w="1028" w:type="dxa"/>
           </w:tcPr>
-          <w:p>
-            <w:r>
-              <w:t>Resourc</w:t>
-            </w:r>
-          </w:p>
+          <w:p/>
         </w:tc>
         <w:tc>
           <w:tcPr>
             <w:tcW w:w="2842" w:type="dxa"/>
           </w:tcPr>
-          <w:p/>
+          <w:p>
+            <w:r>
+              <w:t>Policy</w:t>
+            </w:r>
+          </w:p>
         </w:tc>
         <w:tc>
           <w:tcPr>
             <w:tcW w:w="1081" w:type="dxa"/>
           </w:tcPr>
-          <w:p/>
+          <w:p>
+            <w:r>
+              <w:t>Open</w:t>
+            </w:r>
+          </w:p>
         </w:tc>
         <w:tc>
           <w:tcPr>
             <w:tcW w:w="707" w:type="dxa"/>
           </w:tcPr>
-          <w:p/>
-        </w:tc>
-      </w:tr>
-      <w:tr>
-        <w:tc>
-          <w:tcPr>
-            <w:tcW w:w="416" w:type="dxa"/>
-          </w:tcPr>
-          <w:p>
-            <w:r>
-              <w:t>E</w:t>
-            </w:r>
-          </w:p>
-        </w:tc>
-        <w:tc>
-          <w:tcPr>
-            <w:tcW w:w="452" w:type="dxa"/>
-          </w:tcPr>
-          <w:p>
-            <w:r>
-              <w:t>5</w:t>
-            </w:r>
-          </w:p>
-        </w:tc>
-        <w:tc>
-          <w:tcPr>
-            <w:tcW w:w="4639" w:type="dxa"/>
-          </w:tcPr>
-          <w:p>
-            <w:r>
-              <w:t>All the files must have a dedicated policy for 10 days safe before they are deleted – the current challenge isn’t supported by AWS with replication features, you can create a granular bucket to enable this feature</w:t>
-            </w:r>
-            <w:r>
-              <w:t>.</w:t>
-            </w:r>
-          </w:p>
-        </w:tc>
-        <w:tc>
-          <w:tcPr>
-            <w:tcW w:w="1028" w:type="dxa"/>
-          </w:tcPr>
-          <w:p>
-            <w:r>
-              <w:t>Resourc</w:t>
-            </w:r>
-          </w:p>
-        </w:tc>
-        <w:tc>
-          <w:tcPr>
-            <w:tcW w:w="2842" w:type="dxa"/>
-          </w:tcPr>
-          <w:p/>
-        </w:tc>
-        <w:tc>
-          <w:tcPr>
-            <w:tcW w:w="1081" w:type="dxa"/>
-          </w:tcPr>
-          <w:p/>
-        </w:tc>
-        <w:tc>
-          <w:tcPr>
-            <w:tcW w:w="707" w:type="dxa"/>
-          </w:tcPr>
-          <w:p/>
-        </w:tc>
-      </w:tr>
-      <w:tr>
-        <w:tc>
-          <w:tcPr>
-            <w:tcW w:w="416" w:type="dxa"/>
-          </w:tcPr>
-          <w:p>
-            <w:r>
-              <w:t>E</w:t>
-            </w:r>
-          </w:p>
-        </w:tc>
-        <w:tc>
-          <w:tcPr>
-            <w:tcW w:w="452" w:type="dxa"/>
-          </w:tcPr>
-          <w:p>
-            <w:r>
-              <w:t>6</w:t>
-            </w:r>
-          </w:p>
-        </w:tc>
-        <w:tc>
-          <w:tcPr>
-            <w:tcW w:w="4639" w:type="dxa"/>
-          </w:tcPr>
-          <w:p>
-            <w:r>
-              <w:t>All the files can be restored to their previous state at any time</w:t>
-            </w:r>
-            <w:r>
-              <w:t>.</w:t>
-            </w:r>
-          </w:p>
-        </w:tc>
-        <w:tc>
-          <w:tcPr>
-            <w:tcW w:w="1028" w:type="dxa"/>
-          </w:tcPr>
-          <w:p>
-            <w:r>
-              <w:t>Resourc</w:t>
-            </w:r>
-          </w:p>
-        </w:tc>
-        <w:tc>
-          <w:tcPr>
-            <w:tcW w:w="2842" w:type="dxa"/>
-          </w:tcPr>
-          <w:p/>
-        </w:tc>
-        <w:tc>
-          <w:tcPr>
-            <w:tcW w:w="1081" w:type="dxa"/>
-          </w:tcPr>
-          <w:p/>
-        </w:tc>
-        <w:tc>
-          <w:tcPr>
-            <w:tcW w:w="707" w:type="dxa"/>
-          </w:tcPr>
-          <w:p/>
-        </w:tc>
-      </w:tr>
-      <w:tr>
-        <w:tc>
-          <w:tcPr>
-            <w:tcW w:w="416" w:type="dxa"/>
-          </w:tcPr>
-          <w:p>
-            <w:r>
-              <w:t>E</w:t>
-            </w:r>
-          </w:p>
-        </w:tc>
-        <w:tc>
-          <w:tcPr>
-            <w:tcW w:w="452" w:type="dxa"/>
-          </w:tcPr>
-          <w:p>
-            <w:r>
-              <w:t>7</w:t>
-            </w:r>
-          </w:p>
-        </w:tc>
-        <w:tc>
-          <w:tcPr>
-            <w:tcW w:w="4639" w:type="dxa"/>
-          </w:tcPr>
-          <w:p>
-            <w:r>
-              <w:t>The current bucket needs to be shared and automatically replicated for multiple regions, including the USA &amp; Europe regions, while each side adds a file its automate the replica to other regions – challenged</w:t>
-            </w:r>
-            <w:r>
-              <w:t>.</w:t>
-            </w:r>
-          </w:p>
-        </w:tc>
-        <w:tc>
-          <w:tcPr>
-            <w:tcW w:w="1028" w:type="dxa"/>
-          </w:tcPr>
-          <w:p>
-            <w:r>
-              <w:t>Resourc</w:t>
-            </w:r>
-          </w:p>
-          <w:p>
-            <w:r>
-              <w:t>Network</w:t>
-            </w:r>
-          </w:p>
-        </w:tc>
-        <w:tc>
-          <w:tcPr>
-            <w:tcW w:w="2842" w:type="dxa"/>
-          </w:tcPr>
-          <w:p/>
-        </w:tc>
-        <w:tc>
-          <w:tcPr>
-            <w:tcW w:w="1081" w:type="dxa"/>
-          </w:tcPr>
-          <w:p/>
-        </w:tc>
-        <w:tc>
-          <w:tcPr>
-            <w:tcW w:w="707" w:type="dxa"/>
-          </w:tcPr>
-          <w:p/>
-        </w:tc>
-      </w:tr>
-      <w:tr>
-        <w:tc>
-          <w:tcPr>
-            <w:tcW w:w="416" w:type="dxa"/>
-          </w:tcPr>
-          <w:p>
-            <w:r>
-              <w:t>E</w:t>
-            </w:r>
-          </w:p>
-        </w:tc>
-        <w:tc>
-          <w:tcPr>
-            <w:tcW w:w="452" w:type="dxa"/>
-          </w:tcPr>
-          <w:p>
-            <w:r>
-              <w:t>8</w:t>
-            </w:r>
-          </w:p>
-        </w:tc>
-        <w:tc>
-          <w:tcPr>
-            <w:tcW w:w="4639" w:type="dxa"/>
-          </w:tcPr>
-          <w:p>
-            <w:r>
-              <w:t>EC2 instance from the IT private subnet account must have a dedicated permissions for managing the bucket with minimal costs</w:t>
-            </w:r>
-            <w:r>
-              <w:t>.</w:t>
-            </w:r>
-          </w:p>
-        </w:tc>
-        <w:tc>
-          <w:tcPr>
-            <w:tcW w:w="1028" w:type="dxa"/>
-          </w:tcPr>
-          <w:p/>
-        </w:tc>
-        <w:tc>
-          <w:tcPr>
-            <w:tcW w:w="2842" w:type="dxa"/>
-          </w:tcPr>
-          <w:p/>
-        </w:tc>
-        <w:tc>
-          <w:tcPr>
-            <w:tcW w:w="1081" w:type="dxa"/>
-          </w:tcPr>
-          <w:p/>
-        </w:tc>
-        <w:tc>
-          <w:tcPr>
-            <w:tcW w:w="707" w:type="dxa"/>
-          </w:tcPr>
-          <w:p/>
+          <w:p>
+            <w:r>
+              <w:t>Y</w:t>
+            </w:r>
+          </w:p>
         </w:tc>
       </w:tr>
       <w:tr>
@@ -3188,14 +3450,7 @@
                 <w:b/>
                 <w:bCs/>
               </w:rPr>
-              <w:t xml:space="preserve">  </w:t>
-            </w:r>
-            <w:r>
-              <w:rPr>
-                <w:b/>
-                <w:bCs/>
-              </w:rPr>
-              <w:t>CISO architecture demands</w:t>
+              <w:t xml:space="preserve">  CISO architecture demands</w:t>
             </w:r>
           </w:p>
         </w:tc>
@@ -3241,7 +3496,6 @@
           <w:p>
             <w:pPr>
               <w:rPr>
-                <w:rFonts w:hint="cs"/>
                 <w:rtl/>
               </w:rPr>
             </w:pPr>
@@ -3260,13 +3514,21 @@
           <w:tcPr>
             <w:tcW w:w="1081" w:type="dxa"/>
           </w:tcPr>
-          <w:p/>
+          <w:p>
+            <w:r>
+              <w:t>Open</w:t>
+            </w:r>
+          </w:p>
         </w:tc>
         <w:tc>
           <w:tcPr>
             <w:tcW w:w="707" w:type="dxa"/>
           </w:tcPr>
-          <w:p/>
+          <w:p>
+            <w:r>
+              <w:t>Y</w:t>
+            </w:r>
+          </w:p>
         </w:tc>
       </w:tr>
       <w:tr>
@@ -3323,7 +3585,11 @@
           <w:tcPr>
             <w:tcW w:w="1081" w:type="dxa"/>
           </w:tcPr>
-          <w:p/>
+          <w:p>
+            <w:r>
+              <w:t>Open</w:t>
+            </w:r>
+          </w:p>
         </w:tc>
         <w:tc>
           <w:tcPr>
@@ -3386,7 +3652,11 @@
           <w:tcPr>
             <w:tcW w:w="1081" w:type="dxa"/>
           </w:tcPr>
-          <w:p/>
+          <w:p>
+            <w:r>
+              <w:t>V</w:t>
+            </w:r>
+          </w:p>
         </w:tc>
         <w:tc>
           <w:tcPr>
@@ -3443,13 +3713,21 @@
           <w:tcPr>
             <w:tcW w:w="2842" w:type="dxa"/>
           </w:tcPr>
-          <w:p/>
+          <w:p>
+            <w:r>
+              <w:t>Security Policy</w:t>
+            </w:r>
+          </w:p>
         </w:tc>
         <w:tc>
           <w:tcPr>
             <w:tcW w:w="1081" w:type="dxa"/>
           </w:tcPr>
-          <w:p/>
+          <w:p>
+            <w:r>
+              <w:t>Open</w:t>
+            </w:r>
+          </w:p>
         </w:tc>
         <w:tc>
           <w:tcPr>
@@ -3512,7 +3790,11 @@
           <w:tcPr>
             <w:tcW w:w="1081" w:type="dxa"/>
           </w:tcPr>
-          <w:p/>
+          <w:p>
+            <w:r>
+              <w:t>V</w:t>
+            </w:r>
+          </w:p>
         </w:tc>
         <w:tc>
           <w:tcPr>
@@ -3575,7 +3857,11 @@
           <w:tcPr>
             <w:tcW w:w="1081" w:type="dxa"/>
           </w:tcPr>
-          <w:p/>
+          <w:p>
+            <w:r>
+              <w:t>V</w:t>
+            </w:r>
+          </w:p>
         </w:tc>
         <w:tc>
           <w:tcPr>
@@ -3642,13 +3928,33 @@
           <w:tcPr>
             <w:tcW w:w="2842" w:type="dxa"/>
           </w:tcPr>
-          <w:p/>
+          <w:p>
+            <w:r>
+              <w:t xml:space="preserve">Lambda </w:t>
+            </w:r>
+            <w:r>
+              <w:t xml:space="preserve">? </w:t>
+            </w:r>
+            <w:r>
+              <w:t xml:space="preserve">– to establish </w:t>
+            </w:r>
+            <w:r>
+              <w:t>EC2</w:t>
+            </w:r>
+            <w:r>
+              <w:t xml:space="preserve"> – AMI preparation</w:t>
+            </w:r>
+          </w:p>
         </w:tc>
         <w:tc>
           <w:tcPr>
             <w:tcW w:w="1081" w:type="dxa"/>
           </w:tcPr>
-          <w:p/>
+          <w:p>
+            <w:r>
+              <w:t>Open</w:t>
+            </w:r>
+          </w:p>
         </w:tc>
         <w:tc>
           <w:tcPr>
@@ -3705,19 +4011,31 @@
           <w:tcPr>
             <w:tcW w:w="2842" w:type="dxa"/>
           </w:tcPr>
-          <w:p/>
+          <w:p>
+            <w:r>
+              <w:t>Policy</w:t>
+            </w:r>
+          </w:p>
         </w:tc>
         <w:tc>
           <w:tcPr>
             <w:tcW w:w="1081" w:type="dxa"/>
           </w:tcPr>
-          <w:p/>
+          <w:p>
+            <w:r>
+              <w:t>Open</w:t>
+            </w:r>
+          </w:p>
         </w:tc>
         <w:tc>
           <w:tcPr>
             <w:tcW w:w="707" w:type="dxa"/>
           </w:tcPr>
-          <w:p/>
+          <w:p>
+            <w:r>
+              <w:t>Y</w:t>
+            </w:r>
+          </w:p>
         </w:tc>
       </w:tr>
       <w:tr>
@@ -3774,7 +4092,11 @@
           <w:tcPr>
             <w:tcW w:w="1081" w:type="dxa"/>
           </w:tcPr>
-          <w:p/>
+          <w:p>
+            <w:r>
+              <w:t>V</w:t>
+            </w:r>
+          </w:p>
         </w:tc>
         <w:tc>
           <w:tcPr>
@@ -3810,11 +4132,7 @@
           </w:tcPr>
           <w:p>
             <w:r>
-              <w:t xml:space="preserve">All the assets &amp; services access are based on </w:t>
-            </w:r>
-            <w:r>
-              <w:lastRenderedPageBreak/>
-              <w:t>FQDN only</w:t>
+              <w:t>All the assets &amp; services access are based on FQDN only</w:t>
             </w:r>
             <w:r>
               <w:t>.</w:t>
@@ -3827,7 +4145,6 @@
           </w:tcPr>
           <w:p>
             <w:r>
-              <w:lastRenderedPageBreak/>
               <w:t>Network</w:t>
             </w:r>
           </w:p>
@@ -3842,7 +4159,11 @@
           <w:tcPr>
             <w:tcW w:w="1081" w:type="dxa"/>
           </w:tcPr>
-          <w:p/>
+          <w:p>
+            <w:r>
+              <w:t>V</w:t>
+            </w:r>
+          </w:p>
         </w:tc>
         <w:tc>
           <w:tcPr>
@@ -3904,13 +4225,21 @@
           <w:tcPr>
             <w:tcW w:w="2842" w:type="dxa"/>
           </w:tcPr>
-          <w:p/>
+          <w:p>
+            <w:r>
+              <w:t>Not implemented.</w:t>
+            </w:r>
+          </w:p>
         </w:tc>
         <w:tc>
           <w:tcPr>
             <w:tcW w:w="1081" w:type="dxa"/>
           </w:tcPr>
-          <w:p/>
+          <w:p>
+            <w:r>
+              <w:t>--</w:t>
+            </w:r>
+          </w:p>
         </w:tc>
         <w:tc>
           <w:tcPr>
@@ -3986,14 +4315,7 @@
                 <w:b/>
                 <w:bCs/>
               </w:rPr>
-              <w:t xml:space="preserve">  </w:t>
-            </w:r>
-            <w:r>
-              <w:rPr>
-                <w:b/>
-                <w:bCs/>
-              </w:rPr>
-              <w:t>R&amp;D architecture demands</w:t>
+              <w:t xml:space="preserve">  R&amp;D architecture demands</w:t>
             </w:r>
           </w:p>
         </w:tc>
@@ -4046,13 +4368,24 @@
           <w:tcPr>
             <w:tcW w:w="2842" w:type="dxa"/>
           </w:tcPr>
-          <w:p/>
+          <w:p>
+            <w:r>
+              <w:t>Flas</w:t>
+            </w:r>
+            <w:r>
+              <w:t>k</w:t>
+            </w:r>
+          </w:p>
         </w:tc>
         <w:tc>
           <w:tcPr>
             <w:tcW w:w="1081" w:type="dxa"/>
           </w:tcPr>
-          <w:p/>
+          <w:p>
+            <w:r>
+              <w:t>VxV</w:t>
+            </w:r>
+          </w:p>
         </w:tc>
         <w:tc>
           <w:tcPr>
@@ -4131,6 +4464,7 @@
           </w:tcPr>
           <w:p>
             <w:r>
+              <w:lastRenderedPageBreak/>
               <w:t>G</w:t>
             </w:r>
           </w:p>
@@ -4172,13 +4506,21 @@
           <w:tcPr>
             <w:tcW w:w="2842" w:type="dxa"/>
           </w:tcPr>
-          <w:p/>
+          <w:p>
+            <w:r>
+              <w:t>No no no</w:t>
+            </w:r>
+          </w:p>
         </w:tc>
         <w:tc>
           <w:tcPr>
             <w:tcW w:w="1081" w:type="dxa"/>
           </w:tcPr>
-          <w:p/>
+          <w:p>
+            <w:r>
+              <w:t>xV</w:t>
+            </w:r>
+          </w:p>
         </w:tc>
         <w:tc>
           <w:tcPr>
@@ -4235,13 +4577,27 @@
           <w:tcPr>
             <w:tcW w:w="2842" w:type="dxa"/>
           </w:tcPr>
-          <w:p/>
+          <w:p>
+            <w:r>
+              <w:t>We used DynamoDB</w:t>
+            </w:r>
+            <w:r>
+              <w:t xml:space="preserve"> – non relational</w:t>
+            </w:r>
+            <w:r>
+              <w:t>, fast replication.</w:t>
+            </w:r>
+          </w:p>
         </w:tc>
         <w:tc>
           <w:tcPr>
             <w:tcW w:w="1081" w:type="dxa"/>
           </w:tcPr>
-          <w:p/>
+          <w:p>
+            <w:r>
+              <w:t>V</w:t>
+            </w:r>
+          </w:p>
         </w:tc>
         <w:tc>
           <w:tcPr>
@@ -4304,13 +4660,21 @@
           <w:tcPr>
             <w:tcW w:w="2842" w:type="dxa"/>
           </w:tcPr>
-          <w:p/>
+          <w:p>
+            <w:r>
+              <w:t>-</w:t>
+            </w:r>
+          </w:p>
         </w:tc>
         <w:tc>
           <w:tcPr>
             <w:tcW w:w="1081" w:type="dxa"/>
           </w:tcPr>
-          <w:p/>
+          <w:p>
+            <w:r>
+              <w:t>-</w:t>
+            </w:r>
+          </w:p>
         </w:tc>
         <w:tc>
           <w:tcPr>
@@ -4408,7 +4772,16 @@
           <w:tcPr>
             <w:tcW w:w="1081" w:type="dxa"/>
           </w:tcPr>
-          <w:p/>
+          <w:p>
+            <w:r>
+              <w:t>V</w:t>
+            </w:r>
+          </w:p>
+          <w:p>
+            <w:r>
+              <w:t>V</w:t>
+            </w:r>
+          </w:p>
         </w:tc>
         <w:tc>
           <w:tcPr>
@@ -4465,13 +4838,21 @@
           <w:tcPr>
             <w:tcW w:w="2842" w:type="dxa"/>
           </w:tcPr>
-          <w:p/>
+          <w:p>
+            <w:r>
+              <w:t>Implemented by TerraForm</w:t>
+            </w:r>
+          </w:p>
         </w:tc>
         <w:tc>
           <w:tcPr>
             <w:tcW w:w="1081" w:type="dxa"/>
           </w:tcPr>
-          <w:p/>
+          <w:p>
+            <w:r>
+              <w:t>V</w:t>
+            </w:r>
+          </w:p>
         </w:tc>
         <w:tc>
           <w:tcPr>
@@ -4534,13 +4915,21 @@
           <w:tcPr>
             <w:tcW w:w="2842" w:type="dxa"/>
           </w:tcPr>
-          <w:p/>
+          <w:p>
+            <w:r>
+              <w:t>-</w:t>
+            </w:r>
+          </w:p>
         </w:tc>
         <w:tc>
           <w:tcPr>
             <w:tcW w:w="1081" w:type="dxa"/>
           </w:tcPr>
-          <w:p/>
+          <w:p>
+            <w:r>
+              <w:t>-</w:t>
+            </w:r>
+          </w:p>
         </w:tc>
         <w:tc>
           <w:tcPr>
@@ -4603,13 +4992,21 @@
           <w:tcPr>
             <w:tcW w:w="2842" w:type="dxa"/>
           </w:tcPr>
-          <w:p/>
+          <w:p>
+            <w:r>
+              <w:t>-</w:t>
+            </w:r>
+          </w:p>
         </w:tc>
         <w:tc>
           <w:tcPr>
             <w:tcW w:w="1081" w:type="dxa"/>
           </w:tcPr>
-          <w:p/>
+          <w:p>
+            <w:r>
+              <w:t>-</w:t>
+            </w:r>
+          </w:p>
         </w:tc>
         <w:tc>
           <w:tcPr>
@@ -4666,13 +5063,21 @@
           <w:tcPr>
             <w:tcW w:w="2842" w:type="dxa"/>
           </w:tcPr>
-          <w:p/>
+          <w:p>
+            <w:r>
+              <w:t>-</w:t>
+            </w:r>
+          </w:p>
         </w:tc>
         <w:tc>
           <w:tcPr>
             <w:tcW w:w="1081" w:type="dxa"/>
           </w:tcPr>
-          <w:p/>
+          <w:p>
+            <w:r>
+              <w:t>-</w:t>
+            </w:r>
+          </w:p>
         </w:tc>
         <w:tc>
           <w:tcPr>
@@ -4820,7 +5225,11 @@
           <w:tcPr>
             <w:tcW w:w="707" w:type="dxa"/>
           </w:tcPr>
-          <w:p/>
+          <w:p>
+            <w:r>
+              <w:t>Yuval</w:t>
+            </w:r>
+          </w:p>
         </w:tc>
       </w:tr>
       <w:tr>
@@ -4893,7 +5302,11 @@
           <w:tcPr>
             <w:tcW w:w="707" w:type="dxa"/>
           </w:tcPr>
-          <w:p/>
+          <w:p>
+            <w:r>
+              <w:t>Yuval</w:t>
+            </w:r>
+          </w:p>
         </w:tc>
       </w:tr>
       <w:tr>
@@ -4956,7 +5369,11 @@
           <w:tcPr>
             <w:tcW w:w="707" w:type="dxa"/>
           </w:tcPr>
-          <w:p/>
+          <w:p>
+            <w:r>
+              <w:t>Yuval</w:t>
+            </w:r>
+          </w:p>
         </w:tc>
       </w:tr>
       <w:tr>
@@ -5049,11 +5466,7 @@
           </w:tcPr>
           <w:p>
             <w:r>
-              <w:t xml:space="preserve">As much as you can, try to automate your </w:t>
-            </w:r>
-            <w:r>
-              <w:lastRenderedPageBreak/>
-              <w:t>coding-based solution</w:t>
+              <w:t>As much as you can, try to automate your coding-based solution</w:t>
             </w:r>
             <w:r>
               <w:t>.</w:t>
@@ -5066,7 +5479,6 @@
           </w:tcPr>
           <w:p>
             <w:r>
-              <w:lastRenderedPageBreak/>
               <w:t>Infrast</w:t>
             </w:r>
           </w:p>
@@ -5075,13 +5487,21 @@
           <w:tcPr>
             <w:tcW w:w="2842" w:type="dxa"/>
           </w:tcPr>
-          <w:p/>
+          <w:p>
+            <w:r>
+              <w:t>Ahushiling</w:t>
+            </w:r>
+          </w:p>
         </w:tc>
         <w:tc>
           <w:tcPr>
             <w:tcW w:w="1081" w:type="dxa"/>
           </w:tcPr>
-          <w:p/>
+          <w:p>
+            <w:r>
+              <w:t>V</w:t>
+            </w:r>
+          </w:p>
         </w:tc>
         <w:tc>
           <w:tcPr>
@@ -6854,6 +7274,7 @@
   <w:style w:type="character" w:default="1" w:styleId="DefaultParagraphFont">
     <w:name w:val="Default Paragraph Font"/>
     <w:uiPriority w:val="1"/>
+    <w:semiHidden/>
     <w:unhideWhenUsed/>
   </w:style>
   <w:style w:type="table" w:default="1" w:styleId="TableNormal">

</xml_diff>